<commit_message>
move design considerations to content section
from technical section, where they don't really fit
</commit_message>
<xml_diff>
--- a/web/web-criteria-checklist.docx
+++ b/web/web-criteria-checklist.docx
@@ -14,8 +14,6 @@
           <w:szCs w:val="32"/>
         </w:rPr>
       </w:pPr>
-      <w:bookmarkStart w:id="0" w:name="_GoBack"/>
-      <w:bookmarkEnd w:id="0"/>
       <w:r>
         <w:rPr>
           <w:rFonts w:ascii="Corbel" w:eastAsia="Times New Roman" w:hAnsi="Corbel" w:cs="Arial"/>
@@ -327,7 +325,6 @@
         </w:rPr>
         <w:t xml:space="preserve">that require it (e.g. CC-BY </w:t>
       </w:r>
-      <w:proofErr w:type="spellStart"/>
       <w:r>
         <w:rPr>
           <w:rFonts w:ascii="Corbel" w:hAnsi="Corbel" w:cs="Arial"/>
@@ -337,7 +334,6 @@
         </w:rPr>
         <w:t>etc</w:t>
       </w:r>
-      <w:proofErr w:type="spellEnd"/>
       <w:r>
         <w:rPr>
           <w:rFonts w:ascii="Corbel" w:hAnsi="Corbel" w:cs="Arial"/>
@@ -350,6 +346,72 @@
     </w:p>
     <w:p>
       <w:pPr>
+        <w:tabs>
+          <w:tab w:val="left" w:pos="540"/>
+        </w:tabs>
+        <w:ind w:left="540" w:right="450" w:hanging="540"/>
+        <w:textAlignment w:val="baseline"/>
+        <w:rPr>
+          <w:rFonts w:ascii="Corbel" w:hAnsi="Corbel" w:cs="Arial"/>
+          <w:color w:val="595959" w:themeColor="text1" w:themeTint="A6"/>
+          <w:sz w:val="22"/>
+          <w:szCs w:val="20"/>
+        </w:rPr>
+      </w:pPr>
+      <w:r>
+        <w:rPr>
+          <w:rFonts w:ascii="Corbel" w:hAnsi="Corbel" w:cs="Arial"/>
+          <w:color w:val="595959" w:themeColor="text1" w:themeTint="A6"/>
+          <w:sz w:val="22"/>
+          <w:szCs w:val="20"/>
+        </w:rPr>
+        <w:sym w:font="Wingdings" w:char="F06F"/>
+      </w:r>
+      <w:r>
+        <w:rPr>
+          <w:rFonts w:ascii="Corbel" w:hAnsi="Corbel" w:cs="Arial"/>
+          <w:color w:val="595959" w:themeColor="text1" w:themeTint="A6"/>
+          <w:sz w:val="22"/>
+          <w:szCs w:val="20"/>
+        </w:rPr>
+        <w:tab/>
+      </w:r>
+      <w:r>
+        <w:rPr>
+          <w:rFonts w:ascii="Corbel" w:hAnsi="Corbel" w:cs="Arial"/>
+          <w:color w:val="595959" w:themeColor="text1" w:themeTint="A6"/>
+          <w:sz w:val="22"/>
+          <w:szCs w:val="22"/>
+        </w:rPr>
+        <w:t>Incorporate</w:t>
+      </w:r>
+      <w:r>
+        <w:rPr>
+          <w:rFonts w:ascii="Corbel" w:hAnsi="Corbel" w:cs="Arial"/>
+          <w:color w:val="595959" w:themeColor="text1" w:themeTint="A6"/>
+          <w:sz w:val="22"/>
+          <w:szCs w:val="20"/>
+        </w:rPr>
+        <w:t xml:space="preserve"> design principles like contrast, size, organization, alignment</w:t>
+      </w:r>
+    </w:p>
+    <w:p>
+      <w:pPr>
+        <w:tabs>
+          <w:tab w:val="left" w:pos="540"/>
+        </w:tabs>
+        <w:ind w:left="540" w:right="450" w:hanging="540"/>
+        <w:textAlignment w:val="baseline"/>
+        <w:rPr>
+          <w:rFonts w:ascii="Corbel" w:hAnsi="Corbel" w:cs="Arial"/>
+          <w:color w:val="595959" w:themeColor="text1" w:themeTint="A6"/>
+          <w:sz w:val="22"/>
+          <w:szCs w:val="22"/>
+        </w:rPr>
+      </w:pPr>
+    </w:p>
+    <w:p>
+      <w:pPr>
         <w:ind w:right="450"/>
         <w:rPr>
           <w:rFonts w:ascii="Corbel" w:hAnsi="Corbel" w:cs="Arial"/>
@@ -444,27 +506,7 @@
           <w:sz w:val="22"/>
           <w:szCs w:val="22"/>
         </w:rPr>
-        <w:t xml:space="preserve">Explain your motivation for the web design choices (e.g. particular html elements, particular </w:t>
-      </w:r>
-      <w:proofErr w:type="spellStart"/>
-      <w:r>
-        <w:rPr>
-          <w:rFonts w:ascii="Corbel" w:hAnsi="Corbel" w:cs="Arial"/>
-          <w:color w:val="595959" w:themeColor="text1" w:themeTint="A6"/>
-          <w:sz w:val="22"/>
-          <w:szCs w:val="22"/>
-        </w:rPr>
-        <w:t>css</w:t>
-      </w:r>
-      <w:proofErr w:type="spellEnd"/>
-      <w:r>
-        <w:rPr>
-          <w:rFonts w:ascii="Corbel" w:hAnsi="Corbel" w:cs="Arial"/>
-          <w:color w:val="595959" w:themeColor="text1" w:themeTint="A6"/>
-          <w:sz w:val="22"/>
-          <w:szCs w:val="22"/>
-        </w:rPr>
-        <w:t xml:space="preserve"> rules)</w:t>
+        <w:t>Explain your motivation for the web design choices (e.g. particular html elements, particular css rules)</w:t>
       </w:r>
     </w:p>
     <w:p>
@@ -891,27 +933,7 @@
           <w:sz w:val="22"/>
           <w:szCs w:val="20"/>
         </w:rPr>
-        <w:t xml:space="preserve">Include at least three </w:t>
-      </w:r>
-      <w:proofErr w:type="spellStart"/>
-      <w:r>
-        <w:rPr>
-          <w:rFonts w:ascii="Corbel" w:hAnsi="Corbel" w:cs="Arial"/>
-          <w:color w:val="595959" w:themeColor="text1" w:themeTint="A6"/>
-          <w:sz w:val="22"/>
-          <w:szCs w:val="20"/>
-        </w:rPr>
-        <w:t>css</w:t>
-      </w:r>
-      <w:proofErr w:type="spellEnd"/>
-      <w:r>
-        <w:rPr>
-          <w:rFonts w:ascii="Corbel" w:hAnsi="Corbel" w:cs="Arial"/>
-          <w:color w:val="595959" w:themeColor="text1" w:themeTint="A6"/>
-          <w:sz w:val="22"/>
-          <w:szCs w:val="20"/>
-        </w:rPr>
-        <w:t xml:space="preserve"> rules you wrote or revised yourself</w:t>
+        <w:t>Include at least three css rules you wrote or revised yourself</w:t>
       </w:r>
     </w:p>
     <w:p>
@@ -1078,6 +1100,82 @@
     </w:p>
     <w:p>
       <w:pPr>
+        <w:ind w:right="450"/>
+        <w:rPr>
+          <w:rFonts w:ascii="Corbel" w:hAnsi="Corbel" w:cs="Arial"/>
+          <w:b/>
+          <w:bCs/>
+          <w:color w:val="595959" w:themeColor="text1" w:themeTint="A6"/>
+          <w:sz w:val="22"/>
+          <w:szCs w:val="22"/>
+        </w:rPr>
+      </w:pPr>
+    </w:p>
+    <w:p>
+      <w:pPr>
+        <w:ind w:right="450"/>
+        <w:rPr>
+          <w:rFonts w:ascii="Corbel" w:hAnsi="Corbel" w:cs="Arial"/>
+          <w:b/>
+          <w:bCs/>
+          <w:color w:val="595959" w:themeColor="text1" w:themeTint="A6"/>
+          <w:sz w:val="22"/>
+          <w:szCs w:val="22"/>
+        </w:rPr>
+      </w:pPr>
+    </w:p>
+    <w:p>
+      <w:pPr>
+        <w:ind w:right="450"/>
+        <w:rPr>
+          <w:rFonts w:ascii="Corbel" w:hAnsi="Corbel" w:cs="Arial"/>
+          <w:b/>
+          <w:bCs/>
+          <w:color w:val="595959" w:themeColor="text1" w:themeTint="A6"/>
+          <w:sz w:val="22"/>
+          <w:szCs w:val="22"/>
+        </w:rPr>
+      </w:pPr>
+    </w:p>
+    <w:p>
+      <w:pPr>
+        <w:ind w:right="450"/>
+        <w:rPr>
+          <w:rFonts w:ascii="Corbel" w:hAnsi="Corbel" w:cs="Arial"/>
+          <w:b/>
+          <w:bCs/>
+          <w:color w:val="595959" w:themeColor="text1" w:themeTint="A6"/>
+          <w:sz w:val="22"/>
+          <w:szCs w:val="22"/>
+        </w:rPr>
+      </w:pPr>
+    </w:p>
+    <w:p>
+      <w:pPr>
+        <w:ind w:right="450"/>
+        <w:rPr>
+          <w:rFonts w:ascii="Corbel" w:hAnsi="Corbel" w:cs="Arial"/>
+          <w:color w:val="595959" w:themeColor="text1" w:themeTint="A6"/>
+          <w:sz w:val="20"/>
+          <w:szCs w:val="20"/>
+        </w:rPr>
+      </w:pPr>
+      <w:bookmarkStart w:id="0" w:name="_GoBack"/>
+      <w:bookmarkEnd w:id="0"/>
+      <w:r>
+        <w:rPr>
+          <w:rFonts w:ascii="Corbel" w:hAnsi="Corbel" w:cs="Arial"/>
+          <w:b/>
+          <w:bCs/>
+          <w:color w:val="595959" w:themeColor="text1" w:themeTint="A6"/>
+          <w:sz w:val="22"/>
+          <w:szCs w:val="22"/>
+        </w:rPr>
+        <w:t>In the form of submission:</w:t>
+      </w:r>
+    </w:p>
+    <w:p>
+      <w:pPr>
         <w:tabs>
           <w:tab w:val="left" w:pos="540"/>
         </w:tabs>
@@ -1087,15 +1185,15 @@
           <w:rFonts w:ascii="Corbel" w:hAnsi="Corbel" w:cs="Arial"/>
           <w:color w:val="595959" w:themeColor="text1" w:themeTint="A6"/>
           <w:sz w:val="22"/>
-          <w:szCs w:val="20"/>
-        </w:rPr>
-      </w:pPr>
-      <w:r>
-        <w:rPr>
-          <w:rFonts w:ascii="Corbel" w:hAnsi="Corbel" w:cs="Arial"/>
-          <w:color w:val="595959" w:themeColor="text1" w:themeTint="A6"/>
-          <w:sz w:val="22"/>
-          <w:szCs w:val="20"/>
+          <w:szCs w:val="22"/>
+        </w:rPr>
+      </w:pPr>
+      <w:r>
+        <w:rPr>
+          <w:rFonts w:ascii="Wingdings" w:hAnsi="Wingdings" w:cs="Arial"/>
+          <w:color w:val="595959" w:themeColor="text1" w:themeTint="A6"/>
+          <w:sz w:val="22"/>
+          <w:szCs w:val="22"/>
         </w:rPr>
         <w:sym w:font="Wingdings" w:char="F06F"/>
       </w:r>
@@ -1104,7 +1202,7 @@
           <w:rFonts w:ascii="Corbel" w:hAnsi="Corbel" w:cs="Arial"/>
           <w:color w:val="595959" w:themeColor="text1" w:themeTint="A6"/>
           <w:sz w:val="22"/>
-          <w:szCs w:val="20"/>
+          <w:szCs w:val="22"/>
         </w:rPr>
         <w:tab/>
       </w:r>
@@ -1115,51 +1213,137 @@
           <w:sz w:val="22"/>
           <w:szCs w:val="22"/>
         </w:rPr>
-        <w:t>Incorporate</w:t>
-      </w:r>
-      <w:r>
-        <w:rPr>
-          <w:rFonts w:ascii="Corbel" w:hAnsi="Corbel" w:cs="Arial"/>
-          <w:color w:val="595959" w:themeColor="text1" w:themeTint="A6"/>
-          <w:sz w:val="22"/>
-          <w:szCs w:val="20"/>
-        </w:rPr>
-        <w:t xml:space="preserve"> design principles like contrast, size, organization, alignment</w:t>
+        <w:t xml:space="preserve">Include one </w:t>
+      </w:r>
+      <w:r>
+        <w:rPr>
+          <w:rFonts w:ascii="Corbel" w:hAnsi="Corbel" w:cs="Arial"/>
+          <w:color w:val="595959" w:themeColor="text1" w:themeTint="A6"/>
+          <w:sz w:val="22"/>
+          <w:szCs w:val="22"/>
+        </w:rPr>
+        <w:t>GitHub repository</w:t>
+      </w:r>
+      <w:r>
+        <w:rPr>
+          <w:rFonts w:ascii="Corbel" w:hAnsi="Corbel" w:cs="Arial"/>
+          <w:color w:val="595959" w:themeColor="text1" w:themeTint="A6"/>
+          <w:sz w:val="22"/>
+          <w:szCs w:val="22"/>
+        </w:rPr>
+        <w:t xml:space="preserve"> including the full history of this project</w:t>
       </w:r>
     </w:p>
     <w:p>
       <w:pPr>
-        <w:ind w:right="450"/>
-        <w:rPr>
-          <w:rFonts w:ascii="Corbel" w:hAnsi="Corbel" w:cs="Arial"/>
-          <w:b/>
-          <w:bCs/>
-          <w:color w:val="595959" w:themeColor="text1" w:themeTint="A6"/>
-          <w:sz w:val="22"/>
-          <w:szCs w:val="22"/>
-        </w:rPr>
-      </w:pPr>
+        <w:tabs>
+          <w:tab w:val="left" w:pos="540"/>
+        </w:tabs>
+        <w:ind w:left="540" w:right="450" w:hanging="540"/>
+        <w:textAlignment w:val="baseline"/>
+        <w:rPr>
+          <w:rFonts w:ascii="Corbel" w:hAnsi="Corbel" w:cs="Arial"/>
+          <w:color w:val="595959" w:themeColor="text1" w:themeTint="A6"/>
+          <w:sz w:val="22"/>
+          <w:szCs w:val="22"/>
+        </w:rPr>
+      </w:pPr>
+      <w:r>
+        <w:rPr>
+          <w:rFonts w:ascii="Wingdings" w:hAnsi="Wingdings" w:cs="Arial"/>
+          <w:color w:val="595959" w:themeColor="text1" w:themeTint="A6"/>
+          <w:sz w:val="22"/>
+          <w:szCs w:val="22"/>
+        </w:rPr>
+        <w:sym w:font="Wingdings" w:char="F06F"/>
+      </w:r>
+      <w:r>
+        <w:rPr>
+          <w:rFonts w:ascii="Corbel" w:hAnsi="Corbel" w:cs="Arial"/>
+          <w:color w:val="595959" w:themeColor="text1" w:themeTint="A6"/>
+          <w:sz w:val="22"/>
+          <w:szCs w:val="22"/>
+        </w:rPr>
+        <w:tab/>
+        <w:t xml:space="preserve">Contain in that revision history at least two drafts </w:t>
+      </w:r>
+      <w:r>
+        <w:rPr>
+          <w:rFonts w:ascii="Corbel" w:hAnsi="Corbel" w:cs="Arial"/>
+          <w:color w:val="595959" w:themeColor="text1" w:themeTint="A6"/>
+          <w:sz w:val="22"/>
+          <w:szCs w:val="22"/>
+        </w:rPr>
+        <w:t xml:space="preserve">each </w:t>
+      </w:r>
+      <w:r>
+        <w:rPr>
+          <w:rFonts w:ascii="Corbel" w:hAnsi="Corbel" w:cs="Arial"/>
+          <w:color w:val="595959" w:themeColor="text1" w:themeTint="A6"/>
+          <w:sz w:val="22"/>
+          <w:szCs w:val="22"/>
+        </w:rPr>
+        <w:t xml:space="preserve">of the </w:t>
+      </w:r>
+      <w:r>
+        <w:rPr>
+          <w:rFonts w:ascii="Corbel" w:hAnsi="Corbel" w:cs="Arial"/>
+          <w:color w:val="595959" w:themeColor="text1" w:themeTint="A6"/>
+          <w:sz w:val="22"/>
+          <w:szCs w:val="22"/>
+        </w:rPr>
+        <w:t xml:space="preserve">html and css files </w:t>
+      </w:r>
+      <w:r>
+        <w:rPr>
+          <w:rFonts w:ascii="Corbel" w:hAnsi="Corbel" w:cs="Arial"/>
+          <w:color w:val="595959" w:themeColor="text1" w:themeTint="A6"/>
+          <w:sz w:val="22"/>
+          <w:szCs w:val="22"/>
+        </w:rPr>
+        <w:t xml:space="preserve">to show the project’s evolution </w:t>
+      </w:r>
     </w:p>
     <w:p>
       <w:pPr>
-        <w:ind w:right="450"/>
-        <w:rPr>
-          <w:rFonts w:ascii="Corbel" w:hAnsi="Corbel" w:cs="Arial"/>
-          <w:color w:val="595959" w:themeColor="text1" w:themeTint="A6"/>
-          <w:sz w:val="20"/>
-          <w:szCs w:val="20"/>
-        </w:rPr>
-      </w:pPr>
-      <w:r>
-        <w:rPr>
-          <w:rFonts w:ascii="Corbel" w:hAnsi="Corbel" w:cs="Arial"/>
-          <w:b/>
-          <w:bCs/>
-          <w:color w:val="595959" w:themeColor="text1" w:themeTint="A6"/>
-          <w:sz w:val="22"/>
-          <w:szCs w:val="22"/>
-        </w:rPr>
-        <w:t>In the form of submission:</w:t>
+        <w:tabs>
+          <w:tab w:val="left" w:pos="540"/>
+        </w:tabs>
+        <w:ind w:left="540" w:right="450" w:hanging="540"/>
+        <w:textAlignment w:val="baseline"/>
+        <w:rPr>
+          <w:rFonts w:ascii="Corbel" w:hAnsi="Corbel" w:cs="Arial"/>
+          <w:color w:val="595959" w:themeColor="text1" w:themeTint="A6"/>
+          <w:sz w:val="22"/>
+          <w:szCs w:val="22"/>
+        </w:rPr>
+      </w:pPr>
+      <w:r>
+        <w:rPr>
+          <w:rFonts w:ascii="Wingdings" w:hAnsi="Wingdings" w:cs="Arial"/>
+          <w:color w:val="595959" w:themeColor="text1" w:themeTint="A6"/>
+          <w:sz w:val="22"/>
+          <w:szCs w:val="22"/>
+        </w:rPr>
+        <w:sym w:font="Wingdings" w:char="F06F"/>
+      </w:r>
+      <w:r>
+        <w:rPr>
+          <w:rFonts w:ascii="Corbel" w:hAnsi="Corbel" w:cs="Arial"/>
+          <w:color w:val="595959" w:themeColor="text1" w:themeTint="A6"/>
+          <w:sz w:val="22"/>
+          <w:szCs w:val="22"/>
+        </w:rPr>
+        <w:tab/>
+      </w:r>
+      <w:r>
+        <w:rPr>
+          <w:rFonts w:ascii="Corbel" w:hAnsi="Corbel" w:cs="Arial"/>
+          <w:color w:val="595959" w:themeColor="text1" w:themeTint="A6"/>
+          <w:sz w:val="22"/>
+          <w:szCs w:val="22"/>
+        </w:rPr>
+        <w:t>Include at least two meaningful commit messages</w:t>
       </w:r>
     </w:p>
     <w:p>
@@ -1201,36 +1385,34 @@
           <w:sz w:val="22"/>
           <w:szCs w:val="22"/>
         </w:rPr>
-        <w:t xml:space="preserve">Include one </w:t>
-      </w:r>
-      <w:proofErr w:type="spellStart"/>
-      <w:r>
-        <w:rPr>
-          <w:rFonts w:ascii="Corbel" w:hAnsi="Corbel" w:cs="Arial"/>
-          <w:color w:val="595959" w:themeColor="text1" w:themeTint="A6"/>
-          <w:sz w:val="22"/>
-          <w:szCs w:val="22"/>
-        </w:rPr>
-        <w:t>GitHub</w:t>
-      </w:r>
-      <w:proofErr w:type="spellEnd"/>
-      <w:r>
-        <w:rPr>
-          <w:rFonts w:ascii="Corbel" w:hAnsi="Corbel" w:cs="Arial"/>
-          <w:color w:val="595959" w:themeColor="text1" w:themeTint="A6"/>
-          <w:sz w:val="22"/>
-          <w:szCs w:val="22"/>
-        </w:rPr>
-        <w:t xml:space="preserve"> repository</w:t>
-      </w:r>
-      <w:r>
-        <w:rPr>
-          <w:rFonts w:ascii="Corbel" w:hAnsi="Corbel" w:cs="Arial"/>
-          <w:color w:val="595959" w:themeColor="text1" w:themeTint="A6"/>
-          <w:sz w:val="22"/>
-          <w:szCs w:val="22"/>
-        </w:rPr>
-        <w:t xml:space="preserve"> including the full history of this project</w:t>
+        <w:t>Include original versions of all assets (</w:t>
+      </w:r>
+      <w:r>
+        <w:rPr>
+          <w:rFonts w:ascii="Corbel" w:hAnsi="Corbel" w:cs="Arial"/>
+          <w:color w:val="595959" w:themeColor="text1" w:themeTint="A6"/>
+          <w:sz w:val="22"/>
+          <w:szCs w:val="22"/>
+        </w:rPr>
+        <w:t>images</w:t>
+      </w:r>
+      <w:r>
+        <w:rPr>
+          <w:rFonts w:ascii="Corbel" w:hAnsi="Corbel" w:cs="Arial"/>
+          <w:color w:val="595959" w:themeColor="text1" w:themeTint="A6"/>
+          <w:sz w:val="22"/>
+          <w:szCs w:val="22"/>
+        </w:rPr>
+        <w:t>, text</w:t>
+      </w:r>
+      <w:r>
+        <w:rPr>
+          <w:rFonts w:ascii="Corbel" w:hAnsi="Corbel" w:cs="Arial"/>
+          <w:color w:val="595959" w:themeColor="text1" w:themeTint="A6"/>
+          <w:sz w:val="22"/>
+          <w:szCs w:val="22"/>
+        </w:rPr>
+        <w:t>)</w:t>
       </w:r>
     </w:p>
     <w:p>
@@ -1249,7 +1431,7 @@
       </w:pPr>
       <w:r>
         <w:rPr>
-          <w:rFonts w:ascii="Wingdings" w:hAnsi="Wingdings" w:cs="Arial"/>
+          <w:rFonts w:ascii="Corbel" w:hAnsi="Corbel" w:cs="Arial"/>
           <w:color w:val="595959" w:themeColor="text1" w:themeTint="A6"/>
           <w:sz w:val="22"/>
           <w:szCs w:val="22"/>
@@ -1264,228 +1446,7 @@
           <w:szCs w:val="22"/>
         </w:rPr>
         <w:tab/>
-        <w:t xml:space="preserve">Contain in that revision history at least two drafts </w:t>
-      </w:r>
-      <w:r>
-        <w:rPr>
-          <w:rFonts w:ascii="Corbel" w:hAnsi="Corbel" w:cs="Arial"/>
-          <w:color w:val="595959" w:themeColor="text1" w:themeTint="A6"/>
-          <w:sz w:val="22"/>
-          <w:szCs w:val="22"/>
-        </w:rPr>
-        <w:t xml:space="preserve">each </w:t>
-      </w:r>
-      <w:r>
-        <w:rPr>
-          <w:rFonts w:ascii="Corbel" w:hAnsi="Corbel" w:cs="Arial"/>
-          <w:color w:val="595959" w:themeColor="text1" w:themeTint="A6"/>
-          <w:sz w:val="22"/>
-          <w:szCs w:val="22"/>
-        </w:rPr>
-        <w:t xml:space="preserve">of the </w:t>
-      </w:r>
-      <w:r>
-        <w:rPr>
-          <w:rFonts w:ascii="Corbel" w:hAnsi="Corbel" w:cs="Arial"/>
-          <w:color w:val="595959" w:themeColor="text1" w:themeTint="A6"/>
-          <w:sz w:val="22"/>
-          <w:szCs w:val="22"/>
-        </w:rPr>
-        <w:t xml:space="preserve">html and </w:t>
-      </w:r>
-      <w:proofErr w:type="spellStart"/>
-      <w:r>
-        <w:rPr>
-          <w:rFonts w:ascii="Corbel" w:hAnsi="Corbel" w:cs="Arial"/>
-          <w:color w:val="595959" w:themeColor="text1" w:themeTint="A6"/>
-          <w:sz w:val="22"/>
-          <w:szCs w:val="22"/>
-        </w:rPr>
-        <w:t>css</w:t>
-      </w:r>
-      <w:proofErr w:type="spellEnd"/>
-      <w:r>
-        <w:rPr>
-          <w:rFonts w:ascii="Corbel" w:hAnsi="Corbel" w:cs="Arial"/>
-          <w:color w:val="595959" w:themeColor="text1" w:themeTint="A6"/>
-          <w:sz w:val="22"/>
-          <w:szCs w:val="22"/>
-        </w:rPr>
-        <w:t xml:space="preserve"> files </w:t>
-      </w:r>
-      <w:r>
-        <w:rPr>
-          <w:rFonts w:ascii="Corbel" w:hAnsi="Corbel" w:cs="Arial"/>
-          <w:color w:val="595959" w:themeColor="text1" w:themeTint="A6"/>
-          <w:sz w:val="22"/>
-          <w:szCs w:val="22"/>
-        </w:rPr>
-        <w:t xml:space="preserve">to show the project’s evolution </w:t>
-      </w:r>
-    </w:p>
-    <w:p>
-      <w:pPr>
-        <w:tabs>
-          <w:tab w:val="left" w:pos="540"/>
-        </w:tabs>
-        <w:ind w:left="540" w:right="450" w:hanging="540"/>
-        <w:textAlignment w:val="baseline"/>
-        <w:rPr>
-          <w:rFonts w:ascii="Corbel" w:hAnsi="Corbel" w:cs="Arial"/>
-          <w:color w:val="595959" w:themeColor="text1" w:themeTint="A6"/>
-          <w:sz w:val="22"/>
-          <w:szCs w:val="22"/>
-        </w:rPr>
-      </w:pPr>
-      <w:r>
-        <w:rPr>
-          <w:rFonts w:ascii="Wingdings" w:hAnsi="Wingdings" w:cs="Arial"/>
-          <w:color w:val="595959" w:themeColor="text1" w:themeTint="A6"/>
-          <w:sz w:val="22"/>
-          <w:szCs w:val="22"/>
-        </w:rPr>
-        <w:sym w:font="Wingdings" w:char="F06F"/>
-      </w:r>
-      <w:r>
-        <w:rPr>
-          <w:rFonts w:ascii="Corbel" w:hAnsi="Corbel" w:cs="Arial"/>
-          <w:color w:val="595959" w:themeColor="text1" w:themeTint="A6"/>
-          <w:sz w:val="22"/>
-          <w:szCs w:val="22"/>
-        </w:rPr>
-        <w:tab/>
-      </w:r>
-      <w:r>
-        <w:rPr>
-          <w:rFonts w:ascii="Corbel" w:hAnsi="Corbel" w:cs="Arial"/>
-          <w:color w:val="595959" w:themeColor="text1" w:themeTint="A6"/>
-          <w:sz w:val="22"/>
-          <w:szCs w:val="22"/>
-        </w:rPr>
-        <w:t>Include at least two meaningful commit messages</w:t>
-      </w:r>
-    </w:p>
-    <w:p>
-      <w:pPr>
-        <w:tabs>
-          <w:tab w:val="left" w:pos="540"/>
-        </w:tabs>
-        <w:ind w:left="540" w:right="450" w:hanging="540"/>
-        <w:textAlignment w:val="baseline"/>
-        <w:rPr>
-          <w:rFonts w:ascii="Corbel" w:hAnsi="Corbel" w:cs="Arial"/>
-          <w:color w:val="595959" w:themeColor="text1" w:themeTint="A6"/>
-          <w:sz w:val="22"/>
-          <w:szCs w:val="22"/>
-        </w:rPr>
-      </w:pPr>
-      <w:r>
-        <w:rPr>
-          <w:rFonts w:ascii="Wingdings" w:hAnsi="Wingdings" w:cs="Arial"/>
-          <w:color w:val="595959" w:themeColor="text1" w:themeTint="A6"/>
-          <w:sz w:val="22"/>
-          <w:szCs w:val="22"/>
-        </w:rPr>
-        <w:sym w:font="Wingdings" w:char="F06F"/>
-      </w:r>
-      <w:r>
-        <w:rPr>
-          <w:rFonts w:ascii="Corbel" w:hAnsi="Corbel" w:cs="Arial"/>
-          <w:color w:val="595959" w:themeColor="text1" w:themeTint="A6"/>
-          <w:sz w:val="22"/>
-          <w:szCs w:val="22"/>
-        </w:rPr>
-        <w:tab/>
-      </w:r>
-      <w:r>
-        <w:rPr>
-          <w:rFonts w:ascii="Corbel" w:hAnsi="Corbel" w:cs="Arial"/>
-          <w:color w:val="595959" w:themeColor="text1" w:themeTint="A6"/>
-          <w:sz w:val="22"/>
-          <w:szCs w:val="22"/>
-        </w:rPr>
-        <w:t>Include original versions of all assets (</w:t>
-      </w:r>
-      <w:r>
-        <w:rPr>
-          <w:rFonts w:ascii="Corbel" w:hAnsi="Corbel" w:cs="Arial"/>
-          <w:color w:val="595959" w:themeColor="text1" w:themeTint="A6"/>
-          <w:sz w:val="22"/>
-          <w:szCs w:val="22"/>
-        </w:rPr>
-        <w:t>images</w:t>
-      </w:r>
-      <w:r>
-        <w:rPr>
-          <w:rFonts w:ascii="Corbel" w:hAnsi="Corbel" w:cs="Arial"/>
-          <w:color w:val="595959" w:themeColor="text1" w:themeTint="A6"/>
-          <w:sz w:val="22"/>
-          <w:szCs w:val="22"/>
-        </w:rPr>
-        <w:t>, text</w:t>
-      </w:r>
-      <w:r>
-        <w:rPr>
-          <w:rFonts w:ascii="Corbel" w:hAnsi="Corbel" w:cs="Arial"/>
-          <w:color w:val="595959" w:themeColor="text1" w:themeTint="A6"/>
-          <w:sz w:val="22"/>
-          <w:szCs w:val="22"/>
-        </w:rPr>
-        <w:t>)</w:t>
-      </w:r>
-    </w:p>
-    <w:p>
-      <w:pPr>
-        <w:tabs>
-          <w:tab w:val="left" w:pos="540"/>
-        </w:tabs>
-        <w:ind w:left="540" w:right="450" w:hanging="540"/>
-        <w:textAlignment w:val="baseline"/>
-        <w:rPr>
-          <w:rFonts w:ascii="Corbel" w:hAnsi="Corbel" w:cs="Arial"/>
-          <w:color w:val="595959" w:themeColor="text1" w:themeTint="A6"/>
-          <w:sz w:val="22"/>
-          <w:szCs w:val="22"/>
-        </w:rPr>
-      </w:pPr>
-      <w:r>
-        <w:rPr>
-          <w:rFonts w:ascii="Corbel" w:hAnsi="Corbel" w:cs="Arial"/>
-          <w:color w:val="595959" w:themeColor="text1" w:themeTint="A6"/>
-          <w:sz w:val="22"/>
-          <w:szCs w:val="22"/>
-        </w:rPr>
-        <w:sym w:font="Wingdings" w:char="F06F"/>
-      </w:r>
-      <w:r>
-        <w:rPr>
-          <w:rFonts w:ascii="Corbel" w:hAnsi="Corbel" w:cs="Arial"/>
-          <w:color w:val="595959" w:themeColor="text1" w:themeTint="A6"/>
-          <w:sz w:val="22"/>
-          <w:szCs w:val="22"/>
-        </w:rPr>
-        <w:tab/>
-        <w:t xml:space="preserve">Be reachable through </w:t>
-      </w:r>
-      <w:proofErr w:type="spellStart"/>
-      <w:r>
-        <w:rPr>
-          <w:rFonts w:ascii="Corbel" w:hAnsi="Corbel" w:cs="Arial"/>
-          <w:color w:val="595959" w:themeColor="text1" w:themeTint="A6"/>
-          <w:sz w:val="22"/>
-          <w:szCs w:val="22"/>
-        </w:rPr>
-        <w:t>GitHub</w:t>
-      </w:r>
-      <w:proofErr w:type="spellEnd"/>
-      <w:r>
-        <w:rPr>
-          <w:rFonts w:ascii="Corbel" w:hAnsi="Corbel" w:cs="Arial"/>
-          <w:color w:val="595959" w:themeColor="text1" w:themeTint="A6"/>
-          <w:sz w:val="22"/>
-          <w:szCs w:val="22"/>
-        </w:rPr>
-        <w:t xml:space="preserve"> pages (</w:t>
+        <w:t>Be reachable through GitHub pages (</w:t>
       </w:r>
       <w:r>
         <w:rPr>
@@ -1595,19 +1556,8 @@
           <w:sz w:val="22"/>
           <w:szCs w:val="22"/>
         </w:rPr>
-        <w:t xml:space="preserve">Style at least one element with </w:t>
-      </w:r>
-      <w:proofErr w:type="spellStart"/>
-      <w:r>
-        <w:rPr>
-          <w:rFonts w:ascii="Corbel" w:hAnsi="Corbel" w:cs="Arial"/>
-          <w:color w:val="595959" w:themeColor="text1" w:themeTint="A6"/>
-          <w:sz w:val="22"/>
-          <w:szCs w:val="22"/>
-        </w:rPr>
-        <w:t>flexbox</w:t>
-      </w:r>
-      <w:proofErr w:type="spellEnd"/>
+        <w:t>Style at least one element with flexbox</w:t>
+      </w:r>
     </w:p>
     <w:p>
       <w:pPr>
@@ -1732,27 +1682,7 @@
           <w:sz w:val="22"/>
           <w:szCs w:val="22"/>
         </w:rPr>
-        <w:t xml:space="preserve">Be fully accessible (valid, semantic HTML with alt text attributes, </w:t>
-      </w:r>
-      <w:proofErr w:type="spellStart"/>
-      <w:r>
-        <w:rPr>
-          <w:rFonts w:ascii="Corbel" w:hAnsi="Corbel" w:cs="Arial"/>
-          <w:color w:val="595959" w:themeColor="text1" w:themeTint="A6"/>
-          <w:sz w:val="22"/>
-          <w:szCs w:val="22"/>
-        </w:rPr>
-        <w:t>websafe</w:t>
-      </w:r>
-      <w:proofErr w:type="spellEnd"/>
-      <w:r>
-        <w:rPr>
-          <w:rFonts w:ascii="Corbel" w:hAnsi="Corbel" w:cs="Arial"/>
-          <w:color w:val="595959" w:themeColor="text1" w:themeTint="A6"/>
-          <w:sz w:val="22"/>
-          <w:szCs w:val="22"/>
-        </w:rPr>
-        <w:t>/colorblind safe colors)</w:t>
+        <w:t>Be fully accessible (valid, semantic HTML with alt text attributes, websafe/colorblind safe colors)</w:t>
       </w:r>
     </w:p>
     <w:p>
@@ -1895,6 +1825,32 @@
           <w:szCs w:val="22"/>
         </w:rPr>
       </w:pPr>
+    </w:p>
+    <w:p>
+      <w:pPr>
+        <w:tabs>
+          <w:tab w:val="left" w:pos="540"/>
+        </w:tabs>
+        <w:ind w:left="540" w:right="450" w:hanging="540"/>
+        <w:textAlignment w:val="baseline"/>
+        <w:rPr>
+          <w:rFonts w:ascii="Corbel" w:hAnsi="Corbel" w:cs="Arial"/>
+          <w:i/>
+          <w:color w:val="595959" w:themeColor="text1" w:themeTint="A6"/>
+          <w:sz w:val="22"/>
+          <w:szCs w:val="22"/>
+        </w:rPr>
+      </w:pPr>
+      <w:r>
+        <w:rPr>
+          <w:rFonts w:ascii="Corbel" w:hAnsi="Corbel" w:cs="Arial"/>
+          <w:i/>
+          <w:color w:val="595959" w:themeColor="text1" w:themeTint="A6"/>
+          <w:sz w:val="22"/>
+          <w:szCs w:val="22"/>
+        </w:rPr>
+        <w:br w:type="column"/>
+      </w:r>
     </w:p>
     <w:p>
       <w:pPr>
@@ -5917,7 +5873,7 @@
 </file>
 
 <file path=customXml/itemProps1.xml><?xml version="1.0" encoding="utf-8"?>
-<ds:datastoreItem xmlns:ds="http://schemas.openxmlformats.org/officeDocument/2006/customXml" ds:itemID="{3C0AEAA6-57B3-2F4F-9DB3-A725446A157D}">
+<ds:datastoreItem xmlns:ds="http://schemas.openxmlformats.org/officeDocument/2006/customXml" ds:itemID="{EEF21D3C-22AB-A34D-8AC7-8384A3071A1B}">
   <ds:schemaRefs>
     <ds:schemaRef ds:uri="http://schemas.openxmlformats.org/officeDocument/2006/bibliography"/>
   </ds:schemaRefs>

</xml_diff>